<commit_message>
added more stop words, replaced int with long on c(w1), c(w2) and N parameters
</commit_message>
<xml_diff>
--- a/README.docx
+++ b/README.docx
@@ -521,25 +521,28 @@
       <w:pPr>
         <w:jc w:val="right"/>
         <w:rPr>
-          <w:sz w:val="16"/>
-          <w:szCs w:val="16"/>
-        </w:rPr>
-      </w:pPr>
+          <w:rFonts w:hint="cs"/>
+          <w:u w:val="single"/>
+          <w:rtl/>
+        </w:rPr>
+      </w:pPr>
+      <w:proofErr w:type="gramStart"/>
       <w:r>
         <w:rPr>
           <w:rFonts w:cs="Gisha"/>
           <w:sz w:val="16"/>
           <w:szCs w:val="16"/>
-          <w:rtl/>
-        </w:rPr>
-        <w:t xml:space="preserve">0.5 0.2 </w:t>
-      </w:r>
-      <w:r>
-        <w:rPr>
+        </w:rPr>
+        <w:t>java</w:t>
+      </w:r>
+      <w:proofErr w:type="gramEnd"/>
+      <w:r>
+        <w:rPr>
+          <w:rFonts w:cs="Gisha"/>
           <w:sz w:val="16"/>
           <w:szCs w:val="16"/>
         </w:rPr>
-        <w:t>eng 1 s3://datasets.elasticmapreduce/ngrams/books/20090715/eng-us-all/2gram/data</w:t>
+        <w:t xml:space="preserve"> -jar ElasticMapReduceRunner.jar 0.5 0.2 eng 1 s3://datasets.elasticmapreduce/ngrams/books/20090715/eng-us-all/2gram/data</w:t>
       </w:r>
     </w:p>
     <w:p>
@@ -1889,7 +1892,6 @@
       <w:pPr>
         <w:jc w:val="right"/>
         <w:rPr>
-          <w:rFonts w:hint="cs"/>
           <w:sz w:val="32"/>
           <w:szCs w:val="32"/>
           <w:u w:val="single"/>
@@ -1897,7 +1899,6 @@
         </w:rPr>
       </w:pPr>
       <w:proofErr w:type="spellStart"/>
-      <w:proofErr w:type="gramStart"/>
       <w:r>
         <w:rPr>
           <w:sz w:val="32"/>
@@ -1913,16 +1914,15 @@
           <w:szCs w:val="32"/>
           <w:u w:val="single"/>
         </w:rPr>
-        <w:t>-all</w:t>
-      </w:r>
-      <w:proofErr w:type="gramEnd"/>
+        <w:t>-all [2.4 GB] [252,069,581]</w:t>
+      </w:r>
       <w:r>
         <w:rPr>
           <w:sz w:val="32"/>
           <w:szCs w:val="32"/>
           <w:u w:val="single"/>
         </w:rPr>
-        <w:t xml:space="preserve"> [2.4 GB] [252,069,581]</w:t>
+        <w:t xml:space="preserve"> – </w:t>
       </w:r>
       <w:r>
         <w:rPr>
@@ -1930,7 +1930,15 @@
           <w:szCs w:val="32"/>
           <w:u w:val="single"/>
         </w:rPr>
-        <w:t xml:space="preserve"> – 39 minutes</w:t>
+        <w:t>27</w:t>
+      </w:r>
+      <w:r>
+        <w:rPr>
+          <w:sz w:val="32"/>
+          <w:szCs w:val="32"/>
+          <w:u w:val="single"/>
+        </w:rPr>
+        <w:t xml:space="preserve"> minutes</w:t>
       </w:r>
     </w:p>
     <w:p>
@@ -1951,18 +1959,26 @@
       <w:pPr>
         <w:jc w:val="right"/>
         <w:rPr>
+          <w:rFonts w:hint="cs"/>
+          <w:u w:val="single"/>
+          <w:rtl/>
+        </w:rPr>
+      </w:pPr>
+      <w:proofErr w:type="gramStart"/>
+      <w:r>
+        <w:rPr>
           <w:sz w:val="16"/>
           <w:szCs w:val="16"/>
-          <w:rtl/>
-        </w:rPr>
-      </w:pPr>
+        </w:rPr>
+        <w:t>java</w:t>
+      </w:r>
+      <w:proofErr w:type="gramEnd"/>
       <w:r>
         <w:rPr>
           <w:sz w:val="16"/>
           <w:szCs w:val="16"/>
-          <w:rtl/>
-        </w:rPr>
-        <w:t xml:space="preserve">0.5 0.2 </w:t>
+        </w:rPr>
+        <w:t xml:space="preserve"> -jar ElasticMapReduceRunner.jar 0.5 0.2 </w:t>
       </w:r>
       <w:proofErr w:type="spellStart"/>
       <w:r>
@@ -2628,11 +2644,35 @@
             <w:pPr>
               <w:jc w:val="center"/>
               <w:rPr>
+                <w:rFonts w:ascii="Arial" w:hAnsi="Arial" w:cs="Arial"/>
+                <w:sz w:val="18"/>
+                <w:szCs w:val="18"/>
+                <w:rtl/>
+              </w:rPr>
+            </w:pPr>
+            <w:r>
+              <w:rPr>
                 <w:rFonts w:ascii="Arial" w:hAnsi="Arial" w:cs="Arial" w:hint="cs"/>
                 <w:sz w:val="18"/>
                 <w:szCs w:val="18"/>
                 <w:rtl/>
               </w:rPr>
+              <w:t>167</w:t>
+            </w:r>
+          </w:p>
+        </w:tc>
+        <w:tc>
+          <w:tcPr>
+            <w:tcW w:w="2841" w:type="dxa"/>
+          </w:tcPr>
+          <w:p>
+            <w:pPr>
+              <w:jc w:val="center"/>
+              <w:rPr>
+                <w:rFonts w:ascii="Arial" w:hAnsi="Arial" w:cs="Arial"/>
+                <w:sz w:val="18"/>
+                <w:szCs w:val="18"/>
+              </w:rPr>
             </w:pPr>
             <w:r>
               <w:rPr>
@@ -2641,30 +2681,6 @@
                 <w:szCs w:val="18"/>
                 <w:rtl/>
               </w:rPr>
-              <w:t>167</w:t>
-            </w:r>
-          </w:p>
-        </w:tc>
-        <w:tc>
-          <w:tcPr>
-            <w:tcW w:w="2841" w:type="dxa"/>
-          </w:tcPr>
-          <w:p>
-            <w:pPr>
-              <w:jc w:val="center"/>
-              <w:rPr>
-                <w:rFonts w:ascii="Arial" w:hAnsi="Arial" w:cs="Arial"/>
-                <w:sz w:val="18"/>
-                <w:szCs w:val="18"/>
-              </w:rPr>
-            </w:pPr>
-            <w:r>
-              <w:rPr>
-                <w:rFonts w:ascii="Arial" w:hAnsi="Arial" w:cs="Arial" w:hint="cs"/>
-                <w:sz w:val="18"/>
-                <w:szCs w:val="18"/>
-                <w:rtl/>
-              </w:rPr>
               <w:t>1.0</w:t>
             </w:r>
           </w:p>
@@ -2677,7 +2693,7 @@
             <w:pPr>
               <w:jc w:val="center"/>
               <w:rPr>
-                <w:rFonts w:ascii="Arial" w:hAnsi="Arial" w:cs="Arial" w:hint="cs"/>
+                <w:rFonts w:ascii="Arial" w:hAnsi="Arial" w:cs="Arial"/>
                 <w:sz w:val="18"/>
                 <w:szCs w:val="18"/>
                 <w:rtl/>

</xml_diff>